<commit_message>
feat: Refactorización a v3
</commit_message>
<xml_diff>
--- a/MiPlantilla.docx
+++ b/MiPlantilla.docx
@@ -58,7 +58,16 @@
         <w:br w:type="page"/>
       </w:r>
     </w:p>
-    <w:p/>
+    <w:p>
+      <w:pPr>
+        <w:pStyle w:val="ListBullet"/>
+        <w:numPr>
+          <w:ilvl w:val="0"/>
+          <w:numId w:val="0"/>
+        </w:numPr>
+        <w:ind w:left="720"/>
+      </w:pPr>
+    </w:p>
     <w:p/>
     <w:p/>
     <w:p/>
@@ -525,11 +534,128 @@
       </w:rPr>
     </w:lvl>
   </w:abstractNum>
+  <w:abstractNum w:abstractNumId="2" w15:restartNumberingAfterBreak="0">
+    <w:nsid w:val="5D6A0027"/>
+    <w:multiLevelType w:val="hybridMultilevel"/>
+    <w:tmpl w:val="F28808F8"/>
+    <w:lvl w:ilvl="0" w:tplc="5CBE66BA">
+      <w:start w:val="1"/>
+      <w:numFmt w:val="bullet"/>
+      <w:pStyle w:val="ListBullet"/>
+      <w:lvlText w:val=""/>
+      <w:lvlJc w:val="left"/>
+      <w:pPr>
+        <w:ind w:left="720" w:hanging="360"/>
+      </w:pPr>
+      <w:rPr>
+        <w:rFonts w:ascii="Symbol" w:hAnsi="Symbol" w:hint="default"/>
+      </w:rPr>
+    </w:lvl>
+    <w:lvl w:ilvl="1" w:tplc="340A0003" w:tentative="1">
+      <w:start w:val="1"/>
+      <w:numFmt w:val="bullet"/>
+      <w:lvlText w:val="o"/>
+      <w:lvlJc w:val="left"/>
+      <w:pPr>
+        <w:ind w:left="1440" w:hanging="360"/>
+      </w:pPr>
+      <w:rPr>
+        <w:rFonts w:ascii="Courier New" w:hAnsi="Courier New" w:cs="Courier New" w:hint="default"/>
+      </w:rPr>
+    </w:lvl>
+    <w:lvl w:ilvl="2" w:tplc="340A0005" w:tentative="1">
+      <w:start w:val="1"/>
+      <w:numFmt w:val="bullet"/>
+      <w:lvlText w:val=""/>
+      <w:lvlJc w:val="left"/>
+      <w:pPr>
+        <w:ind w:left="2160" w:hanging="360"/>
+      </w:pPr>
+      <w:rPr>
+        <w:rFonts w:ascii="Wingdings" w:hAnsi="Wingdings" w:hint="default"/>
+      </w:rPr>
+    </w:lvl>
+    <w:lvl w:ilvl="3" w:tplc="340A0001" w:tentative="1">
+      <w:start w:val="1"/>
+      <w:numFmt w:val="bullet"/>
+      <w:lvlText w:val=""/>
+      <w:lvlJc w:val="left"/>
+      <w:pPr>
+        <w:ind w:left="2880" w:hanging="360"/>
+      </w:pPr>
+      <w:rPr>
+        <w:rFonts w:ascii="Symbol" w:hAnsi="Symbol" w:hint="default"/>
+      </w:rPr>
+    </w:lvl>
+    <w:lvl w:ilvl="4" w:tplc="340A0003" w:tentative="1">
+      <w:start w:val="1"/>
+      <w:numFmt w:val="bullet"/>
+      <w:lvlText w:val="o"/>
+      <w:lvlJc w:val="left"/>
+      <w:pPr>
+        <w:ind w:left="3600" w:hanging="360"/>
+      </w:pPr>
+      <w:rPr>
+        <w:rFonts w:ascii="Courier New" w:hAnsi="Courier New" w:cs="Courier New" w:hint="default"/>
+      </w:rPr>
+    </w:lvl>
+    <w:lvl w:ilvl="5" w:tplc="340A0005" w:tentative="1">
+      <w:start w:val="1"/>
+      <w:numFmt w:val="bullet"/>
+      <w:lvlText w:val=""/>
+      <w:lvlJc w:val="left"/>
+      <w:pPr>
+        <w:ind w:left="4320" w:hanging="360"/>
+      </w:pPr>
+      <w:rPr>
+        <w:rFonts w:ascii="Wingdings" w:hAnsi="Wingdings" w:hint="default"/>
+      </w:rPr>
+    </w:lvl>
+    <w:lvl w:ilvl="6" w:tplc="340A0001" w:tentative="1">
+      <w:start w:val="1"/>
+      <w:numFmt w:val="bullet"/>
+      <w:lvlText w:val=""/>
+      <w:lvlJc w:val="left"/>
+      <w:pPr>
+        <w:ind w:left="5040" w:hanging="360"/>
+      </w:pPr>
+      <w:rPr>
+        <w:rFonts w:ascii="Symbol" w:hAnsi="Symbol" w:hint="default"/>
+      </w:rPr>
+    </w:lvl>
+    <w:lvl w:ilvl="7" w:tplc="340A0003" w:tentative="1">
+      <w:start w:val="1"/>
+      <w:numFmt w:val="bullet"/>
+      <w:lvlText w:val="o"/>
+      <w:lvlJc w:val="left"/>
+      <w:pPr>
+        <w:ind w:left="5760" w:hanging="360"/>
+      </w:pPr>
+      <w:rPr>
+        <w:rFonts w:ascii="Courier New" w:hAnsi="Courier New" w:cs="Courier New" w:hint="default"/>
+      </w:rPr>
+    </w:lvl>
+    <w:lvl w:ilvl="8" w:tplc="340A0005" w:tentative="1">
+      <w:start w:val="1"/>
+      <w:numFmt w:val="bullet"/>
+      <w:lvlText w:val=""/>
+      <w:lvlJc w:val="left"/>
+      <w:pPr>
+        <w:ind w:left="6480" w:hanging="360"/>
+      </w:pPr>
+      <w:rPr>
+        <w:rFonts w:ascii="Wingdings" w:hAnsi="Wingdings" w:hint="default"/>
+      </w:rPr>
+    </w:lvl>
+  </w:abstractNum>
   <w:num w:numId="1" w16cid:durableId="398095948">
     <w:abstractNumId w:val="0"/>
   </w:num>
   <w:num w:numId="2" w16cid:durableId="203832504">
     <w:abstractNumId w:val="1"/>
+  </w:num>
+  <w:num w:numId="3" w16cid:durableId="733432979">
+    <w:abstractNumId w:val="2"/>
   </w:num>
   <w:numIdMacAtCleanup w:val="2"/>
 </w:numbering>
@@ -1750,6 +1876,29 @@
       <w:szCs w:val="24"/>
     </w:rPr>
   </w:style>
+  <w:style w:type="paragraph" w:customStyle="1" w:styleId="ListBullet">
+    <w:name w:val="List Bullet"/>
+    <w:basedOn w:val="Normal"/>
+    <w:link w:val="ListBulletCar"/>
+    <w:qFormat/>
+    <w:rsid w:val="00133F4A"/>
+    <w:pPr>
+      <w:numPr>
+        <w:numId w:val="3"/>
+      </w:numPr>
+    </w:pPr>
+  </w:style>
+  <w:style w:type="character" w:customStyle="1" w:styleId="ListBulletCar">
+    <w:name w:val="List Bullet Car"/>
+    <w:basedOn w:val="Fuentedeprrafopredeter"/>
+    <w:link w:val="ListBullet"/>
+    <w:rsid w:val="00133F4A"/>
+    <w:rPr>
+      <w:rFonts w:ascii="Garamond" w:hAnsi="Garamond"/>
+      <w:sz w:val="24"/>
+      <w:szCs w:val="24"/>
+    </w:rPr>
+  </w:style>
 </w:styles>
 </file>
 

</xml_diff>